<commit_message>
This document tells a little about how desalination works.
</commit_message>
<xml_diff>
--- a/Documents/2017/Schedule.docx
+++ b/Documents/2017/Schedule.docx
@@ -3,10 +3,451 @@
 <w:document xmlns:ve="http://schemas.openxmlformats.org/markup-compatibility/2006" xmlns:o="urn:schemas-microsoft-com:office:office" xmlns:r="http://schemas.openxmlformats.org/officeDocument/2006/relationships" xmlns:m="http://schemas.openxmlformats.org/officeDocument/2006/math" xmlns:v="urn:schemas-microsoft-com:vml" xmlns:wp="http://schemas.openxmlformats.org/drawingml/2006/wordprocessingDrawing" xmlns:w10="urn:schemas-microsoft-com:office:word" xmlns:w="http://schemas.openxmlformats.org/wordprocessingml/2006/main" xmlns:wne="http://schemas.microsoft.com/office/word/2006/wordml">
   <w:body>
     <w:p>
-      <w:r>
-        <w:t>Schedule</w:t>
-      </w:r>
-    </w:p>
+      <w:pPr>
+        <w:jc w:val="center"/>
+        <w:rPr>
+          <w:b/>
+          <w:u w:val="single"/>
+        </w:rPr>
+      </w:pPr>
+      <w:r>
+        <w:rPr>
+          <w:b/>
+          <w:sz w:val="40"/>
+          <w:u w:val="single"/>
+        </w:rPr>
+        <w:t>2017 Schedule</w:t>
+      </w:r>
+    </w:p>
+    <w:p>
+      <w:pPr>
+        <w:rPr>
+          <w:sz w:val="28"/>
+          <w:u w:val="single"/>
+        </w:rPr>
+      </w:pPr>
+      <w:r>
+        <w:rPr>
+          <w:sz w:val="28"/>
+          <w:u w:val="single"/>
+        </w:rPr>
+        <w:t>SEPTEMBER</w:t>
+      </w:r>
+    </w:p>
+    <w:p>
+      <w:pPr>
+        <w:rPr>
+          <w:sz w:val="24"/>
+        </w:rPr>
+      </w:pPr>
+      <w:r>
+        <w:rPr>
+          <w:sz w:val="24"/>
+        </w:rPr>
+        <w:t>16</w:t>
+      </w:r>
+      <w:r>
+        <w:rPr>
+          <w:sz w:val="24"/>
+          <w:vertAlign w:val="superscript"/>
+        </w:rPr>
+        <w:t>th</w:t>
+      </w:r>
+      <w:r>
+        <w:rPr>
+          <w:sz w:val="24"/>
+        </w:rPr>
+        <w:t xml:space="preserve"> – We have a clear and fully developed understanding of the challenge. </w:t>
+      </w:r>
+    </w:p>
+    <w:p>
+      <w:pPr>
+        <w:rPr>
+          <w:sz w:val="24"/>
+        </w:rPr>
+      </w:pPr>
+      <w:r>
+        <w:rPr>
+          <w:sz w:val="24"/>
+        </w:rPr>
+        <w:t>16</w:t>
+      </w:r>
+      <w:r>
+        <w:rPr>
+          <w:sz w:val="24"/>
+          <w:vertAlign w:val="superscript"/>
+        </w:rPr>
+        <w:t>th</w:t>
+      </w:r>
+      <w:r>
+        <w:rPr>
+          <w:sz w:val="24"/>
+        </w:rPr>
+        <w:t xml:space="preserve"> to 23</w:t>
+      </w:r>
+      <w:r>
+        <w:rPr>
+          <w:sz w:val="24"/>
+          <w:vertAlign w:val="superscript"/>
+        </w:rPr>
+        <w:t>rd</w:t>
+      </w:r>
+      <w:r>
+        <w:rPr>
+          <w:sz w:val="24"/>
+        </w:rPr>
+        <w:t xml:space="preserve"> – We all (including the coaches) have indentified each 18 missions and we can explain to others what each missions is without any guidance or references.</w:t>
+      </w:r>
+    </w:p>
+    <w:p>
+      <w:pPr>
+        <w:rPr>
+          <w:sz w:val="24"/>
+        </w:rPr>
+      </w:pPr>
+      <w:r>
+        <w:rPr>
+          <w:sz w:val="24"/>
+        </w:rPr>
+        <w:t>23</w:t>
+      </w:r>
+      <w:r>
+        <w:rPr>
+          <w:sz w:val="24"/>
+          <w:vertAlign w:val="superscript"/>
+        </w:rPr>
+        <w:t>rd</w:t>
+      </w:r>
+      <w:r>
+        <w:rPr>
+          <w:sz w:val="24"/>
+        </w:rPr>
+        <w:t xml:space="preserve"> to 30</w:t>
+      </w:r>
+      <w:r>
+        <w:rPr>
+          <w:sz w:val="24"/>
+          <w:vertAlign w:val="superscript"/>
+        </w:rPr>
+        <w:t>th</w:t>
+      </w:r>
+      <w:r>
+        <w:rPr>
+          <w:sz w:val="24"/>
+        </w:rPr>
+        <w:t xml:space="preserve"> – Distribute programming to everyone… each person finds a way to solve their assigned mission and get a brief program for that mission.</w:t>
+      </w:r>
+    </w:p>
+    <w:p>
+      <w:pPr>
+        <w:rPr>
+          <w:sz w:val="24"/>
+        </w:rPr>
+      </w:pPr>
+      <w:r>
+        <w:rPr>
+          <w:sz w:val="24"/>
+        </w:rPr>
+        <w:t>30</w:t>
+      </w:r>
+      <w:r>
+        <w:rPr>
+          <w:sz w:val="24"/>
+          <w:vertAlign w:val="superscript"/>
+        </w:rPr>
+        <w:t>th</w:t>
+      </w:r>
+      <w:r>
+        <w:rPr>
+          <w:sz w:val="24"/>
+        </w:rPr>
+        <w:t xml:space="preserve"> to October 14</w:t>
+      </w:r>
+      <w:r>
+        <w:rPr>
+          <w:sz w:val="24"/>
+          <w:vertAlign w:val="superscript"/>
+        </w:rPr>
+        <w:t>st</w:t>
+      </w:r>
+      <w:r>
+        <w:rPr>
+          <w:sz w:val="24"/>
+        </w:rPr>
+        <w:t xml:space="preserve"> – Combine program(s) and add specific measurements</w:t>
+      </w:r>
+    </w:p>
+    <w:p>
+      <w:pPr>
+        <w:rPr>
+          <w:sz w:val="28"/>
+          <w:szCs w:val="28"/>
+          <w:u w:val="single"/>
+        </w:rPr>
+      </w:pPr>
+      <w:r>
+        <w:rPr>
+          <w:sz w:val="28"/>
+          <w:szCs w:val="28"/>
+          <w:u w:val="single"/>
+        </w:rPr>
+        <w:t>OCTOBER</w:t>
+      </w:r>
+    </w:p>
+    <w:p>
+      <w:r>
+        <w:rPr>
+          <w:sz w:val="24"/>
+        </w:rPr>
+        <w:t>14</w:t>
+      </w:r>
+      <w:r>
+        <w:rPr>
+          <w:sz w:val="24"/>
+          <w:vertAlign w:val="superscript"/>
+        </w:rPr>
+        <w:t>th</w:t>
+      </w:r>
+      <w:r>
+        <w:rPr>
+          <w:sz w:val="24"/>
+        </w:rPr>
+        <w:t xml:space="preserve"> to November 4</w:t>
+      </w:r>
+      <w:r>
+        <w:rPr>
+          <w:sz w:val="24"/>
+          <w:vertAlign w:val="superscript"/>
+        </w:rPr>
+        <w:t>th</w:t>
+      </w:r>
+      <w:r>
+        <w:rPr>
+          <w:sz w:val="24"/>
+        </w:rPr>
+        <w:t xml:space="preserve"> – Build Robot</w:t>
+      </w:r>
+    </w:p>
+    <w:p>
+      <w:pPr>
+        <w:rPr>
+          <w:sz w:val="28"/>
+          <w:szCs w:val="28"/>
+          <w:u w:val="single"/>
+        </w:rPr>
+      </w:pPr>
+      <w:r>
+        <w:rPr>
+          <w:sz w:val="28"/>
+          <w:szCs w:val="28"/>
+          <w:u w:val="single"/>
+        </w:rPr>
+        <w:t>N</w:t>
+      </w:r>
+      <w:r>
+        <w:rPr>
+          <w:sz w:val="28"/>
+          <w:szCs w:val="28"/>
+          <w:u w:val="single"/>
+        </w:rPr>
+        <w:t>OVEMBER</w:t>
+      </w:r>
+    </w:p>
+    <w:p>
+      <w:pPr>
+        <w:rPr>
+          <w:sz w:val="24"/>
+        </w:rPr>
+      </w:pPr>
+      <w:r>
+        <w:rPr>
+          <w:sz w:val="24"/>
+        </w:rPr>
+        <w:t>4</w:t>
+      </w:r>
+      <w:r>
+        <w:rPr>
+          <w:sz w:val="24"/>
+          <w:vertAlign w:val="superscript"/>
+        </w:rPr>
+        <w:t>th</w:t>
+      </w:r>
+      <w:r>
+        <w:rPr>
+          <w:sz w:val="24"/>
+        </w:rPr>
+        <w:t xml:space="preserve"> to 11</w:t>
+      </w:r>
+      <w:r>
+        <w:rPr>
+          <w:sz w:val="24"/>
+          <w:vertAlign w:val="superscript"/>
+        </w:rPr>
+        <w:t>th</w:t>
+      </w:r>
+      <w:r>
+        <w:rPr>
+          <w:sz w:val="24"/>
+        </w:rPr>
+        <w:t xml:space="preserve">- Solution </w:t>
+      </w:r>
+    </w:p>
+    <w:p>
+      <w:pPr>
+        <w:rPr>
+          <w:sz w:val="24"/>
+        </w:rPr>
+      </w:pPr>
+      <w:r>
+        <w:rPr>
+          <w:sz w:val="24"/>
+        </w:rPr>
+        <w:t>11</w:t>
+      </w:r>
+      <w:r>
+        <w:rPr>
+          <w:sz w:val="24"/>
+          <w:vertAlign w:val="superscript"/>
+        </w:rPr>
+        <w:t>th</w:t>
+      </w:r>
+      <w:r>
+        <w:rPr>
+          <w:sz w:val="24"/>
+        </w:rPr>
+        <w:t xml:space="preserve"> to 18</w:t>
+      </w:r>
+      <w:r>
+        <w:rPr>
+          <w:sz w:val="24"/>
+          <w:vertAlign w:val="superscript"/>
+        </w:rPr>
+        <w:t>th</w:t>
+      </w:r>
+      <w:r>
+        <w:rPr>
+          <w:sz w:val="24"/>
+        </w:rPr>
+        <w:t xml:space="preserve"> – Make Tri-fold board… somebody can take it home to finish</w:t>
+      </w:r>
+    </w:p>
+    <w:p>
+      <w:pPr>
+        <w:rPr>
+          <w:sz w:val="24"/>
+        </w:rPr>
+      </w:pPr>
+      <w:r>
+        <w:rPr>
+          <w:sz w:val="24"/>
+        </w:rPr>
+        <w:t>18</w:t>
+      </w:r>
+      <w:r>
+        <w:rPr>
+          <w:sz w:val="24"/>
+          <w:vertAlign w:val="superscript"/>
+        </w:rPr>
+        <w:t>th</w:t>
+      </w:r>
+      <w:r>
+        <w:rPr>
+          <w:sz w:val="24"/>
+        </w:rPr>
+        <w:t xml:space="preserve"> to December 2</w:t>
+      </w:r>
+      <w:r>
+        <w:rPr>
+          <w:sz w:val="24"/>
+          <w:vertAlign w:val="superscript"/>
+        </w:rPr>
+        <w:t>nd</w:t>
+      </w:r>
+      <w:r>
+        <w:rPr>
+          <w:sz w:val="24"/>
+        </w:rPr>
+        <w:t xml:space="preserve"> – Research on desalination experts and plants. Then we call them or meet them for expert review.</w:t>
+      </w:r>
+    </w:p>
+    <w:p>
+      <w:pPr>
+        <w:rPr>
+          <w:sz w:val="28"/>
+          <w:szCs w:val="28"/>
+          <w:u w:val="single"/>
+        </w:rPr>
+      </w:pPr>
+      <w:r>
+        <w:rPr>
+          <w:sz w:val="28"/>
+          <w:szCs w:val="28"/>
+          <w:u w:val="single"/>
+        </w:rPr>
+        <w:t>DECEMBER</w:t>
+      </w:r>
+    </w:p>
+    <w:p>
+      <w:r>
+        <w:rPr>
+          <w:sz w:val="24"/>
+        </w:rPr>
+        <w:t>2</w:t>
+      </w:r>
+      <w:r>
+        <w:rPr>
+          <w:sz w:val="24"/>
+          <w:vertAlign w:val="superscript"/>
+        </w:rPr>
+        <w:t>nd</w:t>
+      </w:r>
+      <w:r>
+        <w:rPr>
+          <w:sz w:val="24"/>
+        </w:rPr>
+        <w:t xml:space="preserve"> to 8</w:t>
+      </w:r>
+      <w:r>
+        <w:rPr>
+          <w:sz w:val="24"/>
+          <w:vertAlign w:val="superscript"/>
+        </w:rPr>
+        <w:t>th</w:t>
+      </w:r>
+      <w:r>
+        <w:rPr>
+          <w:sz w:val="24"/>
+        </w:rPr>
+        <w:t xml:space="preserve"> – We </w:t>
+      </w:r>
+      <w:r>
+        <w:rPr>
+          <w:sz w:val="24"/>
+        </w:rPr>
+        <w:t>create and practice our performance.  We should meet 3 times this week. The first day we can create our performance and then the last two days we can practice our performance.</w:t>
+      </w:r>
+      <w:r>
+        <w:t xml:space="preserve"> </w:t>
+      </w:r>
+    </w:p>
+    <w:p/>
+    <w:p>
+      <w:pPr>
+        <w:rPr>
+          <w:sz w:val="32"/>
+        </w:rPr>
+      </w:pPr>
+      <w:r>
+        <w:rPr>
+          <w:sz w:val="32"/>
+        </w:rPr>
+        <w:t>*This schedule is not an accurate schedule and can be changed depending our progress. This is just a baseline!! Also, we should plan to meet three times in the last three weeks before the competition so we can finish unfinished items.</w:t>
+      </w:r>
+    </w:p>
+    <w:p/>
+    <w:p/>
+    <w:p/>
+    <w:p/>
     <w:sectPr>
       <w:pgSz w:w="12240" w:h="15840"/>
       <w:pgMar w:top="1440" w:right="1440" w:bottom="1440" w:left="1440" w:header="720" w:footer="720" w:gutter="0"/>
@@ -15,6 +456,243 @@
     </w:sectPr>
   </w:body>
 </w:document>
+</file>
+
+<file path=word/numbering.xml><?xml version="1.0" encoding="utf-8"?>
+<w:numbering xmlns:ve="http://schemas.openxmlformats.org/markup-compatibility/2006" xmlns:o="urn:schemas-microsoft-com:office:office" xmlns:r="http://schemas.openxmlformats.org/officeDocument/2006/relationships" xmlns:m="http://schemas.openxmlformats.org/officeDocument/2006/math" xmlns:v="urn:schemas-microsoft-com:vml" xmlns:wp="http://schemas.openxmlformats.org/drawingml/2006/wordprocessingDrawing" xmlns:w10="urn:schemas-microsoft-com:office:word" xmlns:w="http://schemas.openxmlformats.org/wordprocessingml/2006/main" xmlns:wne="http://schemas.microsoft.com/office/word/2006/wordml">
+  <w:abstractNum w:abstractNumId="0">
+    <w:nsid w:val="4B5A757F"/>
+    <w:multiLevelType w:val="hybridMultilevel"/>
+    <w:tmpl w:val="2A009E68"/>
+    <w:lvl w:ilvl="0" w:tplc="8318B5C0">
+      <w:start w:val="2017"/>
+      <w:numFmt w:val="bullet"/>
+      <w:lvlText w:val=""/>
+      <w:lvlJc w:val="left"/>
+      <w:pPr>
+        <w:ind w:left="720" w:hanging="360"/>
+      </w:pPr>
+      <w:rPr>
+        <w:rFonts w:ascii="Symbol" w:eastAsiaTheme="minorHAnsi" w:hAnsi="Symbol" w:cstheme="minorBidi" w:hint="default"/>
+      </w:rPr>
+    </w:lvl>
+    <w:lvl w:ilvl="1" w:tplc="04090003" w:tentative="1">
+      <w:start w:val="1"/>
+      <w:numFmt w:val="bullet"/>
+      <w:lvlText w:val="o"/>
+      <w:lvlJc w:val="left"/>
+      <w:pPr>
+        <w:ind w:left="1440" w:hanging="360"/>
+      </w:pPr>
+      <w:rPr>
+        <w:rFonts w:ascii="Courier New" w:hAnsi="Courier New" w:cs="Courier New" w:hint="default"/>
+      </w:rPr>
+    </w:lvl>
+    <w:lvl w:ilvl="2" w:tplc="04090005" w:tentative="1">
+      <w:start w:val="1"/>
+      <w:numFmt w:val="bullet"/>
+      <w:lvlText w:val=""/>
+      <w:lvlJc w:val="left"/>
+      <w:pPr>
+        <w:ind w:left="2160" w:hanging="360"/>
+      </w:pPr>
+      <w:rPr>
+        <w:rFonts w:ascii="Wingdings" w:hAnsi="Wingdings" w:hint="default"/>
+      </w:rPr>
+    </w:lvl>
+    <w:lvl w:ilvl="3" w:tplc="04090001" w:tentative="1">
+      <w:start w:val="1"/>
+      <w:numFmt w:val="bullet"/>
+      <w:lvlText w:val=""/>
+      <w:lvlJc w:val="left"/>
+      <w:pPr>
+        <w:ind w:left="2880" w:hanging="360"/>
+      </w:pPr>
+      <w:rPr>
+        <w:rFonts w:ascii="Symbol" w:hAnsi="Symbol" w:hint="default"/>
+      </w:rPr>
+    </w:lvl>
+    <w:lvl w:ilvl="4" w:tplc="04090003" w:tentative="1">
+      <w:start w:val="1"/>
+      <w:numFmt w:val="bullet"/>
+      <w:lvlText w:val="o"/>
+      <w:lvlJc w:val="left"/>
+      <w:pPr>
+        <w:ind w:left="3600" w:hanging="360"/>
+      </w:pPr>
+      <w:rPr>
+        <w:rFonts w:ascii="Courier New" w:hAnsi="Courier New" w:cs="Courier New" w:hint="default"/>
+      </w:rPr>
+    </w:lvl>
+    <w:lvl w:ilvl="5" w:tplc="04090005" w:tentative="1">
+      <w:start w:val="1"/>
+      <w:numFmt w:val="bullet"/>
+      <w:lvlText w:val=""/>
+      <w:lvlJc w:val="left"/>
+      <w:pPr>
+        <w:ind w:left="4320" w:hanging="360"/>
+      </w:pPr>
+      <w:rPr>
+        <w:rFonts w:ascii="Wingdings" w:hAnsi="Wingdings" w:hint="default"/>
+      </w:rPr>
+    </w:lvl>
+    <w:lvl w:ilvl="6" w:tplc="04090001" w:tentative="1">
+      <w:start w:val="1"/>
+      <w:numFmt w:val="bullet"/>
+      <w:lvlText w:val=""/>
+      <w:lvlJc w:val="left"/>
+      <w:pPr>
+        <w:ind w:left="5040" w:hanging="360"/>
+      </w:pPr>
+      <w:rPr>
+        <w:rFonts w:ascii="Symbol" w:hAnsi="Symbol" w:hint="default"/>
+      </w:rPr>
+    </w:lvl>
+    <w:lvl w:ilvl="7" w:tplc="04090003" w:tentative="1">
+      <w:start w:val="1"/>
+      <w:numFmt w:val="bullet"/>
+      <w:lvlText w:val="o"/>
+      <w:lvlJc w:val="left"/>
+      <w:pPr>
+        <w:ind w:left="5760" w:hanging="360"/>
+      </w:pPr>
+      <w:rPr>
+        <w:rFonts w:ascii="Courier New" w:hAnsi="Courier New" w:cs="Courier New" w:hint="default"/>
+      </w:rPr>
+    </w:lvl>
+    <w:lvl w:ilvl="8" w:tplc="04090005" w:tentative="1">
+      <w:start w:val="1"/>
+      <w:numFmt w:val="bullet"/>
+      <w:lvlText w:val=""/>
+      <w:lvlJc w:val="left"/>
+      <w:pPr>
+        <w:ind w:left="6480" w:hanging="360"/>
+      </w:pPr>
+      <w:rPr>
+        <w:rFonts w:ascii="Wingdings" w:hAnsi="Wingdings" w:hint="default"/>
+      </w:rPr>
+    </w:lvl>
+  </w:abstractNum>
+  <w:abstractNum w:abstractNumId="1">
+    <w:nsid w:val="65E70DF6"/>
+    <w:multiLevelType w:val="hybridMultilevel"/>
+    <w:tmpl w:val="16F28E80"/>
+    <w:lvl w:ilvl="0" w:tplc="EB605A98">
+      <w:start w:val="2017"/>
+      <w:numFmt w:val="bullet"/>
+      <w:lvlText w:val=""/>
+      <w:lvlJc w:val="left"/>
+      <w:pPr>
+        <w:ind w:left="720" w:hanging="360"/>
+      </w:pPr>
+      <w:rPr>
+        <w:rFonts w:ascii="Symbol" w:eastAsiaTheme="minorHAnsi" w:hAnsi="Symbol" w:cstheme="minorBidi" w:hint="default"/>
+      </w:rPr>
+    </w:lvl>
+    <w:lvl w:ilvl="1" w:tplc="04090003" w:tentative="1">
+      <w:start w:val="1"/>
+      <w:numFmt w:val="bullet"/>
+      <w:lvlText w:val="o"/>
+      <w:lvlJc w:val="left"/>
+      <w:pPr>
+        <w:ind w:left="1440" w:hanging="360"/>
+      </w:pPr>
+      <w:rPr>
+        <w:rFonts w:ascii="Courier New" w:hAnsi="Courier New" w:cs="Courier New" w:hint="default"/>
+      </w:rPr>
+    </w:lvl>
+    <w:lvl w:ilvl="2" w:tplc="04090005" w:tentative="1">
+      <w:start w:val="1"/>
+      <w:numFmt w:val="bullet"/>
+      <w:lvlText w:val=""/>
+      <w:lvlJc w:val="left"/>
+      <w:pPr>
+        <w:ind w:left="2160" w:hanging="360"/>
+      </w:pPr>
+      <w:rPr>
+        <w:rFonts w:ascii="Wingdings" w:hAnsi="Wingdings" w:hint="default"/>
+      </w:rPr>
+    </w:lvl>
+    <w:lvl w:ilvl="3" w:tplc="04090001" w:tentative="1">
+      <w:start w:val="1"/>
+      <w:numFmt w:val="bullet"/>
+      <w:lvlText w:val=""/>
+      <w:lvlJc w:val="left"/>
+      <w:pPr>
+        <w:ind w:left="2880" w:hanging="360"/>
+      </w:pPr>
+      <w:rPr>
+        <w:rFonts w:ascii="Symbol" w:hAnsi="Symbol" w:hint="default"/>
+      </w:rPr>
+    </w:lvl>
+    <w:lvl w:ilvl="4" w:tplc="04090003" w:tentative="1">
+      <w:start w:val="1"/>
+      <w:numFmt w:val="bullet"/>
+      <w:lvlText w:val="o"/>
+      <w:lvlJc w:val="left"/>
+      <w:pPr>
+        <w:ind w:left="3600" w:hanging="360"/>
+      </w:pPr>
+      <w:rPr>
+        <w:rFonts w:ascii="Courier New" w:hAnsi="Courier New" w:cs="Courier New" w:hint="default"/>
+      </w:rPr>
+    </w:lvl>
+    <w:lvl w:ilvl="5" w:tplc="04090005" w:tentative="1">
+      <w:start w:val="1"/>
+      <w:numFmt w:val="bullet"/>
+      <w:lvlText w:val=""/>
+      <w:lvlJc w:val="left"/>
+      <w:pPr>
+        <w:ind w:left="4320" w:hanging="360"/>
+      </w:pPr>
+      <w:rPr>
+        <w:rFonts w:ascii="Wingdings" w:hAnsi="Wingdings" w:hint="default"/>
+      </w:rPr>
+    </w:lvl>
+    <w:lvl w:ilvl="6" w:tplc="04090001" w:tentative="1">
+      <w:start w:val="1"/>
+      <w:numFmt w:val="bullet"/>
+      <w:lvlText w:val=""/>
+      <w:lvlJc w:val="left"/>
+      <w:pPr>
+        <w:ind w:left="5040" w:hanging="360"/>
+      </w:pPr>
+      <w:rPr>
+        <w:rFonts w:ascii="Symbol" w:hAnsi="Symbol" w:hint="default"/>
+      </w:rPr>
+    </w:lvl>
+    <w:lvl w:ilvl="7" w:tplc="04090003" w:tentative="1">
+      <w:start w:val="1"/>
+      <w:numFmt w:val="bullet"/>
+      <w:lvlText w:val="o"/>
+      <w:lvlJc w:val="left"/>
+      <w:pPr>
+        <w:ind w:left="5760" w:hanging="360"/>
+      </w:pPr>
+      <w:rPr>
+        <w:rFonts w:ascii="Courier New" w:hAnsi="Courier New" w:cs="Courier New" w:hint="default"/>
+      </w:rPr>
+    </w:lvl>
+    <w:lvl w:ilvl="8" w:tplc="04090005" w:tentative="1">
+      <w:start w:val="1"/>
+      <w:numFmt w:val="bullet"/>
+      <w:lvlText w:val=""/>
+      <w:lvlJc w:val="left"/>
+      <w:pPr>
+        <w:ind w:left="6480" w:hanging="360"/>
+      </w:pPr>
+      <w:rPr>
+        <w:rFonts w:ascii="Wingdings" w:hAnsi="Wingdings" w:hint="default"/>
+      </w:rPr>
+    </w:lvl>
+  </w:abstractNum>
+  <w:num w:numId="1">
+    <w:abstractNumId w:val="1"/>
+  </w:num>
+  <w:num w:numId="2">
+    <w:abstractNumId w:val="0"/>
+  </w:num>
+</w:numbering>
 </file>
 
 <file path=word/styles.xml><?xml version="1.0" encoding="utf-8"?>
@@ -205,6 +883,17 @@
     <w:uiPriority w:val="99"/>
     <w:semiHidden/>
     <w:unhideWhenUsed/>
+  </w:style>
+  <w:style w:type="paragraph" w:styleId="ListParagraph">
+    <w:name w:val="List Paragraph"/>
+    <w:basedOn w:val="Normal"/>
+    <w:uiPriority w:val="34"/>
+    <w:qFormat/>
+    <w:rsid w:val="00302D9B"/>
+    <w:pPr>
+      <w:ind w:left="720"/>
+      <w:contextualSpacing/>
+    </w:pPr>
   </w:style>
 </w:styles>
 </file>

</xml_diff>